<commit_message>
verslag aaaah push it push it
</commit_message>
<xml_diff>
--- a/foxesandrabbits.docx
+++ b/foxesandrabbits.docx
@@ -20,7 +20,7 @@
                   <v:path arrowok="t" o:connecttype="custom" o:connectlocs="0,0;7315200,0;7315200,1130373;3620757,733885;0,1092249;0,0" o:connectangles="0,0,0,0,0,0"/>
                 </v:shape>
                 <v:rect id="Rechthoek 151" o:spid="_x0000_s1030" style="position:absolute;width:73152;height:12161;visibility:visible;v-text-anchor:middle" o:gfxdata="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" stroked="f" strokeweight="1pt">
-                  <v:fill r:id="rId4" o:title="" recolor="t" rotate="t" type="frame"/>
+                  <v:fill r:id="rId6" o:title="" recolor="t" rotate="t" type="frame"/>
                 </v:rect>
                 <w10:wrap anchorx="page" anchory="page"/>
               </v:group>
@@ -124,7 +124,7 @@
               <w:lang w:val="en-US"/>
             </w:rPr>
             <w:pict>
-              <v:shape id="Tekstvak 153" o:spid="_x0000_s1026" type="#_x0000_t202" style="width:560.15pt;height:11.25pt;visibility:visible;mso-position-horizontal-relative:char;mso-position-vertical-relative:line" o:gfxdata="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" filled="f" stroked="f" strokeweight=".5pt">
+              <v:shape id="Tekstvak 153" o:spid="_x0000_s1031" type="#_x0000_t202" style="width:560.15pt;height:11.25pt;visibility:visible;mso-position-horizontal-relative:char;mso-position-vertical-relative:line" o:gfxdata="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" filled="f" stroked="f" strokeweight=".5pt">
                 <v:textbox style="mso-fit-shape-to-text:t" inset="126pt,0,54pt,0">
                   <w:txbxContent>
                     <w:p>
@@ -164,42 +164,24 @@
     <w:p>
       <w:pPr>
         <w:ind w:left="708"/>
-        <w:rPr>
-          <w:lang w:val="en-GB"/>
-        </w:rPr>
-      </w:pPr>
-      <w:r>
-        <w:rPr>
-          <w:lang w:val="en-GB"/>
-        </w:rPr>
+      </w:pPr>
+      <w:r>
         <w:t>Rob Dambrink</w:t>
       </w:r>
     </w:p>
     <w:p>
       <w:pPr>
         <w:ind w:left="708"/>
-        <w:rPr>
-          <w:lang w:val="en-GB"/>
-        </w:rPr>
-      </w:pPr>
-      <w:r>
-        <w:rPr>
-          <w:lang w:val="en-GB"/>
-        </w:rPr>
+      </w:pPr>
+      <w:r>
         <w:t>Mark Jacobs</w:t>
       </w:r>
     </w:p>
     <w:p>
       <w:pPr>
         <w:ind w:left="708"/>
-        <w:rPr>
-          <w:lang w:val="en-GB"/>
-        </w:rPr>
-      </w:pPr>
-      <w:r>
-        <w:rPr>
-          <w:lang w:val="en-GB"/>
-        </w:rPr>
+      </w:pPr>
+      <w:r>
         <w:t>Nick Klein</w:t>
       </w:r>
     </w:p>
@@ -262,7 +244,7 @@
           <w:r>
             <w:fldChar w:fldCharType="separate"/>
           </w:r>
-          <w:hyperlink w:anchor="_Toc379160455" w:history="1">
+          <w:hyperlink w:anchor="_Toc379205430" w:history="1">
             <w:r>
               <w:rPr>
                 <w:rStyle w:val="Hyperlink"/>
@@ -289,7 +271,7 @@
                 <w:noProof/>
                 <w:webHidden/>
               </w:rPr>
-              <w:instrText xml:space="preserve"> PAGEREF _Toc379160455 \h </w:instrText>
+              <w:instrText xml:space="preserve"> PAGEREF _Toc379205430 \h </w:instrText>
             </w:r>
             <w:r>
               <w:rPr>
@@ -332,7 +314,7 @@
               <w:lang w:eastAsia="nl-NL"/>
             </w:rPr>
           </w:pPr>
-          <w:hyperlink w:anchor="_Toc379160456" w:history="1">
+          <w:hyperlink w:anchor="_Toc379205431" w:history="1">
             <w:r>
               <w:rPr>
                 <w:rStyle w:val="Hyperlink"/>
@@ -359,7 +341,7 @@
                 <w:noProof/>
                 <w:webHidden/>
               </w:rPr>
-              <w:instrText xml:space="preserve"> PAGEREF _Toc379160456 \h </w:instrText>
+              <w:instrText xml:space="preserve"> PAGEREF _Toc379205431 \h </w:instrText>
             </w:r>
             <w:r>
               <w:rPr>
@@ -402,7 +384,7 @@
               <w:lang w:eastAsia="nl-NL"/>
             </w:rPr>
           </w:pPr>
-          <w:hyperlink w:anchor="_Toc379160457" w:history="1">
+          <w:hyperlink w:anchor="_Toc379205432" w:history="1">
             <w:r>
               <w:rPr>
                 <w:rStyle w:val="Hyperlink"/>
@@ -429,7 +411,7 @@
                 <w:noProof/>
                 <w:webHidden/>
               </w:rPr>
-              <w:instrText xml:space="preserve"> PAGEREF _Toc379160457 \h </w:instrText>
+              <w:instrText xml:space="preserve"> PAGEREF _Toc379205432 \h </w:instrText>
             </w:r>
             <w:r>
               <w:rPr>
@@ -472,7 +454,7 @@
               <w:lang w:eastAsia="nl-NL"/>
             </w:rPr>
           </w:pPr>
-          <w:hyperlink w:anchor="_Toc379160458" w:history="1">
+          <w:hyperlink w:anchor="_Toc379205433" w:history="1">
             <w:r>
               <w:rPr>
                 <w:rStyle w:val="Hyperlink"/>
@@ -499,7 +481,7 @@
                 <w:noProof/>
                 <w:webHidden/>
               </w:rPr>
-              <w:instrText xml:space="preserve"> PAGEREF _Toc379160458 \h </w:instrText>
+              <w:instrText xml:space="preserve"> PAGEREF _Toc379205433 \h </w:instrText>
             </w:r>
             <w:r>
               <w:rPr>
@@ -519,7 +501,7 @@
                 <w:noProof/>
                 <w:webHidden/>
               </w:rPr>
-              <w:t>4</w:t>
+              <w:t>3</w:t>
             </w:r>
             <w:r>
               <w:rPr>
@@ -542,7 +524,7 @@
               <w:lang w:eastAsia="nl-NL"/>
             </w:rPr>
           </w:pPr>
-          <w:hyperlink w:anchor="_Toc379160459" w:history="1">
+          <w:hyperlink w:anchor="_Toc379205434" w:history="1">
             <w:r>
               <w:rPr>
                 <w:rStyle w:val="Hyperlink"/>
@@ -569,7 +551,7 @@
                 <w:noProof/>
                 <w:webHidden/>
               </w:rPr>
-              <w:instrText xml:space="preserve"> PAGEREF _Toc379160459 \h </w:instrText>
+              <w:instrText xml:space="preserve"> PAGEREF _Toc379205434 \h </w:instrText>
             </w:r>
             <w:r>
               <w:rPr>
@@ -589,7 +571,7 @@
                 <w:noProof/>
                 <w:webHidden/>
               </w:rPr>
-              <w:t>4</w:t>
+              <w:t>3</w:t>
             </w:r>
             <w:r>
               <w:rPr>
@@ -612,7 +594,7 @@
               <w:lang w:eastAsia="nl-NL"/>
             </w:rPr>
           </w:pPr>
-          <w:hyperlink w:anchor="_Toc379160460" w:history="1">
+          <w:hyperlink w:anchor="_Toc379205435" w:history="1">
             <w:r>
               <w:rPr>
                 <w:rStyle w:val="Hyperlink"/>
@@ -639,7 +621,7 @@
                 <w:noProof/>
                 <w:webHidden/>
               </w:rPr>
-              <w:instrText xml:space="preserve"> PAGEREF _Toc379160460 \h </w:instrText>
+              <w:instrText xml:space="preserve"> PAGEREF _Toc379205435 \h </w:instrText>
             </w:r>
             <w:r>
               <w:rPr>
@@ -659,7 +641,7 @@
                 <w:noProof/>
                 <w:webHidden/>
               </w:rPr>
-              <w:t>4</w:t>
+              <w:t>3</w:t>
             </w:r>
             <w:r>
               <w:rPr>
@@ -682,7 +664,7 @@
               <w:lang w:eastAsia="nl-NL"/>
             </w:rPr>
           </w:pPr>
-          <w:hyperlink w:anchor="_Toc379160461" w:history="1">
+          <w:hyperlink w:anchor="_Toc379205436" w:history="1">
             <w:r>
               <w:rPr>
                 <w:rStyle w:val="Hyperlink"/>
@@ -709,7 +691,7 @@
                 <w:noProof/>
                 <w:webHidden/>
               </w:rPr>
-              <w:instrText xml:space="preserve"> PAGEREF _Toc379160461 \h </w:instrText>
+              <w:instrText xml:space="preserve"> PAGEREF _Toc379205436 \h </w:instrText>
             </w:r>
             <w:r>
               <w:rPr>
@@ -729,7 +711,7 @@
                 <w:noProof/>
                 <w:webHidden/>
               </w:rPr>
-              <w:t>4</w:t>
+              <w:t>3</w:t>
             </w:r>
             <w:r>
               <w:rPr>
@@ -752,7 +734,7 @@
               <w:lang w:eastAsia="nl-NL"/>
             </w:rPr>
           </w:pPr>
-          <w:hyperlink w:anchor="_Toc379160462" w:history="1">
+          <w:hyperlink w:anchor="_Toc379205437" w:history="1">
             <w:r>
               <w:rPr>
                 <w:rStyle w:val="Hyperlink"/>
@@ -779,7 +761,7 @@
                 <w:noProof/>
                 <w:webHidden/>
               </w:rPr>
-              <w:instrText xml:space="preserve"> PAGEREF _Toc379160462 \h </w:instrText>
+              <w:instrText xml:space="preserve"> PAGEREF _Toc379205437 \h </w:instrText>
             </w:r>
             <w:r>
               <w:rPr>
@@ -799,7 +781,7 @@
                 <w:noProof/>
                 <w:webHidden/>
               </w:rPr>
-              <w:t>4</w:t>
+              <w:t>3</w:t>
             </w:r>
             <w:r>
               <w:rPr>
@@ -822,7 +804,7 @@
               <w:lang w:eastAsia="nl-NL"/>
             </w:rPr>
           </w:pPr>
-          <w:hyperlink w:anchor="_Toc379160463" w:history="1">
+          <w:hyperlink w:anchor="_Toc379205438" w:history="1">
             <w:r>
               <w:rPr>
                 <w:rStyle w:val="Hyperlink"/>
@@ -849,7 +831,7 @@
                 <w:noProof/>
                 <w:webHidden/>
               </w:rPr>
-              <w:instrText xml:space="preserve"> PAGEREF _Toc379160463 \h </w:instrText>
+              <w:instrText xml:space="preserve"> PAGEREF _Toc379205438 \h </w:instrText>
             </w:r>
             <w:r>
               <w:rPr>
@@ -869,7 +851,217 @@
                 <w:noProof/>
                 <w:webHidden/>
               </w:rPr>
-              <w:t>5</w:t>
+              <w:t>4</w:t>
+            </w:r>
+            <w:r>
+              <w:rPr>
+                <w:noProof/>
+                <w:webHidden/>
+              </w:rPr>
+              <w:fldChar w:fldCharType="end"/>
+            </w:r>
+          </w:hyperlink>
+        </w:p>
+        <w:p>
+          <w:pPr>
+            <w:pStyle w:val="TOC2"/>
+            <w:tabs>
+              <w:tab w:val="right" w:leader="dot" w:pos="9062"/>
+            </w:tabs>
+            <w:rPr>
+              <w:rFonts w:eastAsiaTheme="minorEastAsia"/>
+              <w:noProof/>
+              <w:lang w:eastAsia="nl-NL"/>
+            </w:rPr>
+          </w:pPr>
+          <w:hyperlink w:anchor="_Toc379205439" w:history="1">
+            <w:r>
+              <w:rPr>
+                <w:rStyle w:val="Hyperlink"/>
+                <w:noProof/>
+              </w:rPr>
+              <w:t>Verschillen tussen DMT en DMTG</w:t>
+            </w:r>
+            <w:r>
+              <w:rPr>
+                <w:noProof/>
+                <w:webHidden/>
+              </w:rPr>
+              <w:tab/>
+            </w:r>
+            <w:r>
+              <w:rPr>
+                <w:noProof/>
+                <w:webHidden/>
+              </w:rPr>
+              <w:fldChar w:fldCharType="begin"/>
+            </w:r>
+            <w:r>
+              <w:rPr>
+                <w:noProof/>
+                <w:webHidden/>
+              </w:rPr>
+              <w:instrText xml:space="preserve"> PAGEREF _Toc379205439 \h </w:instrText>
+            </w:r>
+            <w:r>
+              <w:rPr>
+                <w:noProof/>
+                <w:webHidden/>
+              </w:rPr>
+            </w:r>
+            <w:r>
+              <w:rPr>
+                <w:noProof/>
+                <w:webHidden/>
+              </w:rPr>
+              <w:fldChar w:fldCharType="separate"/>
+            </w:r>
+            <w:r>
+              <w:rPr>
+                <w:noProof/>
+                <w:webHidden/>
+              </w:rPr>
+              <w:t>4</w:t>
+            </w:r>
+            <w:r>
+              <w:rPr>
+                <w:noProof/>
+                <w:webHidden/>
+              </w:rPr>
+              <w:fldChar w:fldCharType="end"/>
+            </w:r>
+          </w:hyperlink>
+        </w:p>
+        <w:p>
+          <w:pPr>
+            <w:pStyle w:val="TOC2"/>
+            <w:tabs>
+              <w:tab w:val="right" w:leader="dot" w:pos="9062"/>
+            </w:tabs>
+            <w:rPr>
+              <w:rFonts w:eastAsiaTheme="minorEastAsia"/>
+              <w:noProof/>
+              <w:lang w:eastAsia="nl-NL"/>
+            </w:rPr>
+          </w:pPr>
+          <w:hyperlink w:anchor="_Toc379205440" w:history="1">
+            <w:r>
+              <w:rPr>
+                <w:rStyle w:val="Hyperlink"/>
+                <w:noProof/>
+              </w:rPr>
+              <w:t>Verschillen tussen DMTG en life</w:t>
+            </w:r>
+            <w:r>
+              <w:rPr>
+                <w:noProof/>
+                <w:webHidden/>
+              </w:rPr>
+              <w:tab/>
+            </w:r>
+            <w:r>
+              <w:rPr>
+                <w:noProof/>
+                <w:webHidden/>
+              </w:rPr>
+              <w:fldChar w:fldCharType="begin"/>
+            </w:r>
+            <w:r>
+              <w:rPr>
+                <w:noProof/>
+                <w:webHidden/>
+              </w:rPr>
+              <w:instrText xml:space="preserve"> PAGEREF _Toc379205440 \h </w:instrText>
+            </w:r>
+            <w:r>
+              <w:rPr>
+                <w:noProof/>
+                <w:webHidden/>
+              </w:rPr>
+            </w:r>
+            <w:r>
+              <w:rPr>
+                <w:noProof/>
+                <w:webHidden/>
+              </w:rPr>
+              <w:fldChar w:fldCharType="separate"/>
+            </w:r>
+            <w:r>
+              <w:rPr>
+                <w:noProof/>
+                <w:webHidden/>
+              </w:rPr>
+              <w:t>4</w:t>
+            </w:r>
+            <w:r>
+              <w:rPr>
+                <w:noProof/>
+                <w:webHidden/>
+              </w:rPr>
+              <w:fldChar w:fldCharType="end"/>
+            </w:r>
+          </w:hyperlink>
+        </w:p>
+        <w:p>
+          <w:pPr>
+            <w:pStyle w:val="TOC2"/>
+            <w:tabs>
+              <w:tab w:val="right" w:leader="dot" w:pos="9062"/>
+            </w:tabs>
+            <w:rPr>
+              <w:rFonts w:eastAsiaTheme="minorEastAsia"/>
+              <w:noProof/>
+              <w:lang w:eastAsia="nl-NL"/>
+            </w:rPr>
+          </w:pPr>
+          <w:hyperlink w:anchor="_Toc379205441" w:history="1">
+            <w:r>
+              <w:rPr>
+                <w:rStyle w:val="Hyperlink"/>
+                <w:noProof/>
+              </w:rPr>
+              <w:t>De life MVC-structuur in V&amp;K</w:t>
+            </w:r>
+            <w:r>
+              <w:rPr>
+                <w:noProof/>
+                <w:webHidden/>
+              </w:rPr>
+              <w:tab/>
+            </w:r>
+            <w:r>
+              <w:rPr>
+                <w:noProof/>
+                <w:webHidden/>
+              </w:rPr>
+              <w:fldChar w:fldCharType="begin"/>
+            </w:r>
+            <w:r>
+              <w:rPr>
+                <w:noProof/>
+                <w:webHidden/>
+              </w:rPr>
+              <w:instrText xml:space="preserve"> PAGEREF _Toc379205441 \h </w:instrText>
+            </w:r>
+            <w:r>
+              <w:rPr>
+                <w:noProof/>
+                <w:webHidden/>
+              </w:rPr>
+            </w:r>
+            <w:r>
+              <w:rPr>
+                <w:noProof/>
+                <w:webHidden/>
+              </w:rPr>
+              <w:fldChar w:fldCharType="separate"/>
+            </w:r>
+            <w:r>
+              <w:rPr>
+                <w:noProof/>
+                <w:webHidden/>
+              </w:rPr>
+              <w:t>4</w:t>
             </w:r>
             <w:r>
               <w:rPr>
@@ -892,7 +1084,7 @@
               <w:lang w:eastAsia="nl-NL"/>
             </w:rPr>
           </w:pPr>
-          <w:hyperlink w:anchor="_Toc379160464" w:history="1">
+          <w:hyperlink w:anchor="_Toc379205442" w:history="1">
             <w:r>
               <w:rPr>
                 <w:rStyle w:val="Hyperlink"/>
@@ -919,7 +1111,7 @@
                 <w:noProof/>
                 <w:webHidden/>
               </w:rPr>
-              <w:instrText xml:space="preserve"> PAGEREF _Toc379160464 \h </w:instrText>
+              <w:instrText xml:space="preserve"> PAGEREF _Toc379205442 \h </w:instrText>
             </w:r>
             <w:r>
               <w:rPr>
@@ -939,7 +1131,7 @@
                 <w:noProof/>
                 <w:webHidden/>
               </w:rPr>
-              <w:t>6</w:t>
+              <w:t>5</w:t>
             </w:r>
             <w:r>
               <w:rPr>
@@ -962,7 +1154,7 @@
               <w:lang w:eastAsia="nl-NL"/>
             </w:rPr>
           </w:pPr>
-          <w:hyperlink w:anchor="_Toc379160465" w:history="1">
+          <w:hyperlink w:anchor="_Toc379205443" w:history="1">
             <w:r>
               <w:rPr>
                 <w:rStyle w:val="Hyperlink"/>
@@ -989,7 +1181,7 @@
                 <w:noProof/>
                 <w:webHidden/>
               </w:rPr>
-              <w:instrText xml:space="preserve"> PAGEREF _Toc379160465 \h </w:instrText>
+              <w:instrText xml:space="preserve"> PAGEREF _Toc379205443 \h </w:instrText>
             </w:r>
             <w:r>
               <w:rPr>
@@ -1009,7 +1201,7 @@
                 <w:noProof/>
                 <w:webHidden/>
               </w:rPr>
-              <w:t>6</w:t>
+              <w:t>5</w:t>
             </w:r>
             <w:r>
               <w:rPr>
@@ -1032,12 +1224,11 @@
               <w:lang w:eastAsia="nl-NL"/>
             </w:rPr>
           </w:pPr>
-          <w:hyperlink w:anchor="_Toc379160466" w:history="1">
+          <w:hyperlink w:anchor="_Toc379205444" w:history="1">
             <w:r>
               <w:rPr>
                 <w:rStyle w:val="Hyperlink"/>
                 <w:noProof/>
-                <w:lang w:val="en-GB"/>
               </w:rPr>
               <w:t>Nuke</w:t>
             </w:r>
@@ -1060,7 +1251,7 @@
                 <w:noProof/>
                 <w:webHidden/>
               </w:rPr>
-              <w:instrText xml:space="preserve"> PAGEREF _Toc379160466 \h </w:instrText>
+              <w:instrText xml:space="preserve"> PAGEREF _Toc379205444 \h </w:instrText>
             </w:r>
             <w:r>
               <w:rPr>
@@ -1080,7 +1271,7 @@
                 <w:noProof/>
                 <w:webHidden/>
               </w:rPr>
-              <w:t>6</w:t>
+              <w:t>5</w:t>
             </w:r>
             <w:r>
               <w:rPr>
@@ -1103,7 +1294,7 @@
               <w:lang w:eastAsia="nl-NL"/>
             </w:rPr>
           </w:pPr>
-          <w:hyperlink w:anchor="_Toc379160467" w:history="1">
+          <w:hyperlink w:anchor="_Toc379205445" w:history="1">
             <w:r>
               <w:rPr>
                 <w:rStyle w:val="Hyperlink"/>
@@ -1130,7 +1321,7 @@
                 <w:noProof/>
                 <w:webHidden/>
               </w:rPr>
-              <w:instrText xml:space="preserve"> PAGEREF _Toc379160467 \h </w:instrText>
+              <w:instrText xml:space="preserve"> PAGEREF _Toc379205445 \h </w:instrText>
             </w:r>
             <w:r>
               <w:rPr>
@@ -1150,7 +1341,7 @@
                 <w:noProof/>
                 <w:webHidden/>
               </w:rPr>
-              <w:t>6</w:t>
+              <w:t>5</w:t>
             </w:r>
             <w:r>
               <w:rPr>
@@ -1173,13 +1364,13 @@
               <w:lang w:eastAsia="nl-NL"/>
             </w:rPr>
           </w:pPr>
-          <w:hyperlink w:anchor="_Toc379160468" w:history="1">
+          <w:hyperlink w:anchor="_Toc379205446" w:history="1">
             <w:r>
               <w:rPr>
                 <w:rStyle w:val="Hyperlink"/>
                 <w:noProof/>
               </w:rPr>
-              <w:t>Conclusie</w:t>
+              <w:t>Hoofdstuk 5 - Beschrijving uiteindelijke simulatie</w:t>
             </w:r>
             <w:r>
               <w:rPr>
@@ -1200,7 +1391,7 @@
                 <w:noProof/>
                 <w:webHidden/>
               </w:rPr>
-              <w:instrText xml:space="preserve"> PAGEREF _Toc379160468 \h </w:instrText>
+              <w:instrText xml:space="preserve"> PAGEREF _Toc379205446 \h </w:instrText>
             </w:r>
             <w:r>
               <w:rPr>
@@ -1220,7 +1411,217 @@
                 <w:noProof/>
                 <w:webHidden/>
               </w:rPr>
-              <w:t>7</w:t>
+              <w:t>6</w:t>
+            </w:r>
+            <w:r>
+              <w:rPr>
+                <w:noProof/>
+                <w:webHidden/>
+              </w:rPr>
+              <w:fldChar w:fldCharType="end"/>
+            </w:r>
+          </w:hyperlink>
+        </w:p>
+        <w:p>
+          <w:pPr>
+            <w:pStyle w:val="TOC2"/>
+            <w:tabs>
+              <w:tab w:val="right" w:leader="dot" w:pos="9062"/>
+            </w:tabs>
+            <w:rPr>
+              <w:rFonts w:eastAsiaTheme="minorEastAsia"/>
+              <w:noProof/>
+              <w:lang w:eastAsia="nl-NL"/>
+            </w:rPr>
+          </w:pPr>
+          <w:hyperlink w:anchor="_Toc379205447" w:history="1">
+            <w:r>
+              <w:rPr>
+                <w:rStyle w:val="Hyperlink"/>
+                <w:noProof/>
+              </w:rPr>
+              <w:t>Belangrijkste toegevoegde features</w:t>
+            </w:r>
+            <w:r>
+              <w:rPr>
+                <w:noProof/>
+                <w:webHidden/>
+              </w:rPr>
+              <w:tab/>
+            </w:r>
+            <w:r>
+              <w:rPr>
+                <w:noProof/>
+                <w:webHidden/>
+              </w:rPr>
+              <w:fldChar w:fldCharType="begin"/>
+            </w:r>
+            <w:r>
+              <w:rPr>
+                <w:noProof/>
+                <w:webHidden/>
+              </w:rPr>
+              <w:instrText xml:space="preserve"> PAGEREF _Toc379205447 \h </w:instrText>
+            </w:r>
+            <w:r>
+              <w:rPr>
+                <w:noProof/>
+                <w:webHidden/>
+              </w:rPr>
+            </w:r>
+            <w:r>
+              <w:rPr>
+                <w:noProof/>
+                <w:webHidden/>
+              </w:rPr>
+              <w:fldChar w:fldCharType="separate"/>
+            </w:r>
+            <w:r>
+              <w:rPr>
+                <w:noProof/>
+                <w:webHidden/>
+              </w:rPr>
+              <w:t>6</w:t>
+            </w:r>
+            <w:r>
+              <w:rPr>
+                <w:noProof/>
+                <w:webHidden/>
+              </w:rPr>
+              <w:fldChar w:fldCharType="end"/>
+            </w:r>
+          </w:hyperlink>
+        </w:p>
+        <w:p>
+          <w:pPr>
+            <w:pStyle w:val="TOC2"/>
+            <w:tabs>
+              <w:tab w:val="right" w:leader="dot" w:pos="9062"/>
+            </w:tabs>
+            <w:rPr>
+              <w:rFonts w:eastAsiaTheme="minorEastAsia"/>
+              <w:noProof/>
+              <w:lang w:eastAsia="nl-NL"/>
+            </w:rPr>
+          </w:pPr>
+          <w:hyperlink w:anchor="_Toc379205448" w:history="1">
+            <w:r>
+              <w:rPr>
+                <w:rStyle w:val="Hyperlink"/>
+                <w:noProof/>
+              </w:rPr>
+              <w:t>Testproces</w:t>
+            </w:r>
+            <w:r>
+              <w:rPr>
+                <w:noProof/>
+                <w:webHidden/>
+              </w:rPr>
+              <w:tab/>
+            </w:r>
+            <w:r>
+              <w:rPr>
+                <w:noProof/>
+                <w:webHidden/>
+              </w:rPr>
+              <w:fldChar w:fldCharType="begin"/>
+            </w:r>
+            <w:r>
+              <w:rPr>
+                <w:noProof/>
+                <w:webHidden/>
+              </w:rPr>
+              <w:instrText xml:space="preserve"> PAGEREF _Toc379205448 \h </w:instrText>
+            </w:r>
+            <w:r>
+              <w:rPr>
+                <w:noProof/>
+                <w:webHidden/>
+              </w:rPr>
+            </w:r>
+            <w:r>
+              <w:rPr>
+                <w:noProof/>
+                <w:webHidden/>
+              </w:rPr>
+              <w:fldChar w:fldCharType="separate"/>
+            </w:r>
+            <w:r>
+              <w:rPr>
+                <w:noProof/>
+                <w:webHidden/>
+              </w:rPr>
+              <w:t>6</w:t>
+            </w:r>
+            <w:r>
+              <w:rPr>
+                <w:noProof/>
+                <w:webHidden/>
+              </w:rPr>
+              <w:fldChar w:fldCharType="end"/>
+            </w:r>
+          </w:hyperlink>
+        </w:p>
+        <w:p>
+          <w:pPr>
+            <w:pStyle w:val="TOC2"/>
+            <w:tabs>
+              <w:tab w:val="right" w:leader="dot" w:pos="9062"/>
+            </w:tabs>
+            <w:rPr>
+              <w:rFonts w:eastAsiaTheme="minorEastAsia"/>
+              <w:noProof/>
+              <w:lang w:eastAsia="nl-NL"/>
+            </w:rPr>
+          </w:pPr>
+          <w:hyperlink w:anchor="_Toc379205449" w:history="1">
+            <w:r>
+              <w:rPr>
+                <w:rStyle w:val="Hyperlink"/>
+                <w:noProof/>
+              </w:rPr>
+              <w:t>Bekende problemen</w:t>
+            </w:r>
+            <w:r>
+              <w:rPr>
+                <w:noProof/>
+                <w:webHidden/>
+              </w:rPr>
+              <w:tab/>
+            </w:r>
+            <w:r>
+              <w:rPr>
+                <w:noProof/>
+                <w:webHidden/>
+              </w:rPr>
+              <w:fldChar w:fldCharType="begin"/>
+            </w:r>
+            <w:r>
+              <w:rPr>
+                <w:noProof/>
+                <w:webHidden/>
+              </w:rPr>
+              <w:instrText xml:space="preserve"> PAGEREF _Toc379205449 \h </w:instrText>
+            </w:r>
+            <w:r>
+              <w:rPr>
+                <w:noProof/>
+                <w:webHidden/>
+              </w:rPr>
+            </w:r>
+            <w:r>
+              <w:rPr>
+                <w:noProof/>
+                <w:webHidden/>
+              </w:rPr>
+              <w:fldChar w:fldCharType="separate"/>
+            </w:r>
+            <w:r>
+              <w:rPr>
+                <w:noProof/>
+                <w:webHidden/>
+              </w:rPr>
+              <w:t>6</w:t>
             </w:r>
             <w:r>
               <w:rPr>
@@ -1243,14 +1644,13 @@
               <w:lang w:eastAsia="nl-NL"/>
             </w:rPr>
           </w:pPr>
-          <w:hyperlink w:anchor="_Toc379160469" w:history="1">
+          <w:hyperlink w:anchor="_Toc379205450" w:history="1">
             <w:r>
               <w:rPr>
                 <w:rStyle w:val="Hyperlink"/>
                 <w:noProof/>
-                <w:lang w:val="en-GB"/>
-              </w:rPr>
-              <w:t>Samenvatting</w:t>
+              </w:rPr>
+              <w:t>Conclusie</w:t>
             </w:r>
             <w:r>
               <w:rPr>
@@ -1271,7 +1671,7 @@
                 <w:noProof/>
                 <w:webHidden/>
               </w:rPr>
-              <w:instrText xml:space="preserve"> PAGEREF _Toc379160469 \h </w:instrText>
+              <w:instrText xml:space="preserve"> PAGEREF _Toc379205450 \h </w:instrText>
             </w:r>
             <w:r>
               <w:rPr>
@@ -1291,7 +1691,7 @@
                 <w:noProof/>
                 <w:webHidden/>
               </w:rPr>
-              <w:t>8</w:t>
+              <w:t>7</w:t>
             </w:r>
             <w:r>
               <w:rPr>
@@ -1314,12 +1714,82 @@
               <w:lang w:eastAsia="nl-NL"/>
             </w:rPr>
           </w:pPr>
-          <w:hyperlink w:anchor="_Toc379160470" w:history="1">
+          <w:hyperlink w:anchor="_Toc379205451" w:history="1">
             <w:r>
               <w:rPr>
                 <w:rStyle w:val="Hyperlink"/>
                 <w:noProof/>
               </w:rPr>
+              <w:t>Samenvatting</w:t>
+            </w:r>
+            <w:r>
+              <w:rPr>
+                <w:noProof/>
+                <w:webHidden/>
+              </w:rPr>
+              <w:tab/>
+            </w:r>
+            <w:r>
+              <w:rPr>
+                <w:noProof/>
+                <w:webHidden/>
+              </w:rPr>
+              <w:fldChar w:fldCharType="begin"/>
+            </w:r>
+            <w:r>
+              <w:rPr>
+                <w:noProof/>
+                <w:webHidden/>
+              </w:rPr>
+              <w:instrText xml:space="preserve"> PAGEREF _Toc379205451 \h </w:instrText>
+            </w:r>
+            <w:r>
+              <w:rPr>
+                <w:noProof/>
+                <w:webHidden/>
+              </w:rPr>
+            </w:r>
+            <w:r>
+              <w:rPr>
+                <w:noProof/>
+                <w:webHidden/>
+              </w:rPr>
+              <w:fldChar w:fldCharType="separate"/>
+            </w:r>
+            <w:r>
+              <w:rPr>
+                <w:noProof/>
+                <w:webHidden/>
+              </w:rPr>
+              <w:t>8</w:t>
+            </w:r>
+            <w:r>
+              <w:rPr>
+                <w:noProof/>
+                <w:webHidden/>
+              </w:rPr>
+              <w:fldChar w:fldCharType="end"/>
+            </w:r>
+          </w:hyperlink>
+        </w:p>
+        <w:p>
+          <w:pPr>
+            <w:pStyle w:val="TOC1"/>
+            <w:tabs>
+              <w:tab w:val="right" w:leader="dot" w:pos="9062"/>
+            </w:tabs>
+            <w:rPr>
+              <w:rFonts w:eastAsiaTheme="minorEastAsia"/>
+              <w:noProof/>
+              <w:lang w:eastAsia="nl-NL"/>
+            </w:rPr>
+          </w:pPr>
+          <w:hyperlink w:anchor="_Toc379205452" w:history="1">
+            <w:r>
+              <w:rPr>
+                <w:rStyle w:val="Hyperlink"/>
+                <w:noProof/>
+              </w:rPr>
               <w:t>Bijlagen</w:t>
             </w:r>
             <w:r>
@@ -1341,7 +1811,7 @@
                 <w:noProof/>
                 <w:webHidden/>
               </w:rPr>
-              <w:instrText xml:space="preserve"> PAGEREF _Toc379160470 \h </w:instrText>
+              <w:instrText xml:space="preserve"> PAGEREF _Toc379205452 \h </w:instrText>
             </w:r>
             <w:r>
               <w:rPr>
@@ -1362,6 +1832,357 @@
                 <w:webHidden/>
               </w:rPr>
               <w:t>9</w:t>
+            </w:r>
+            <w:r>
+              <w:rPr>
+                <w:noProof/>
+                <w:webHidden/>
+              </w:rPr>
+              <w:fldChar w:fldCharType="end"/>
+            </w:r>
+          </w:hyperlink>
+        </w:p>
+        <w:p>
+          <w:pPr>
+            <w:pStyle w:val="TOC2"/>
+            <w:tabs>
+              <w:tab w:val="right" w:leader="dot" w:pos="9062"/>
+            </w:tabs>
+            <w:rPr>
+              <w:rFonts w:eastAsiaTheme="minorEastAsia"/>
+              <w:noProof/>
+              <w:lang w:eastAsia="nl-NL"/>
+            </w:rPr>
+          </w:pPr>
+          <w:hyperlink w:anchor="_Toc379205453" w:history="1">
+            <w:r>
+              <w:rPr>
+                <w:rStyle w:val="Hyperlink"/>
+                <w:noProof/>
+              </w:rPr>
+              <w:t>Individuele bijdrage</w:t>
+            </w:r>
+            <w:r>
+              <w:rPr>
+                <w:noProof/>
+                <w:webHidden/>
+              </w:rPr>
+              <w:tab/>
+            </w:r>
+            <w:r>
+              <w:rPr>
+                <w:noProof/>
+                <w:webHidden/>
+              </w:rPr>
+              <w:fldChar w:fldCharType="begin"/>
+            </w:r>
+            <w:r>
+              <w:rPr>
+                <w:noProof/>
+                <w:webHidden/>
+              </w:rPr>
+              <w:instrText xml:space="preserve"> PAGEREF _Toc379205453 \h </w:instrText>
+            </w:r>
+            <w:r>
+              <w:rPr>
+                <w:noProof/>
+                <w:webHidden/>
+              </w:rPr>
+            </w:r>
+            <w:r>
+              <w:rPr>
+                <w:noProof/>
+                <w:webHidden/>
+              </w:rPr>
+              <w:fldChar w:fldCharType="separate"/>
+            </w:r>
+            <w:r>
+              <w:rPr>
+                <w:noProof/>
+                <w:webHidden/>
+              </w:rPr>
+              <w:t>9</w:t>
+            </w:r>
+            <w:r>
+              <w:rPr>
+                <w:noProof/>
+                <w:webHidden/>
+              </w:rPr>
+              <w:fldChar w:fldCharType="end"/>
+            </w:r>
+          </w:hyperlink>
+        </w:p>
+        <w:p>
+          <w:pPr>
+            <w:pStyle w:val="TOC2"/>
+            <w:tabs>
+              <w:tab w:val="right" w:leader="dot" w:pos="9062"/>
+            </w:tabs>
+            <w:rPr>
+              <w:rFonts w:eastAsiaTheme="minorEastAsia"/>
+              <w:noProof/>
+              <w:lang w:eastAsia="nl-NL"/>
+            </w:rPr>
+          </w:pPr>
+          <w:hyperlink w:anchor="_Toc379205454" w:history="1">
+            <w:r>
+              <w:rPr>
+                <w:rStyle w:val="Hyperlink"/>
+                <w:noProof/>
+              </w:rPr>
+              <w:t>Reflectie Nick Klein</w:t>
+            </w:r>
+            <w:r>
+              <w:rPr>
+                <w:noProof/>
+                <w:webHidden/>
+              </w:rPr>
+              <w:tab/>
+            </w:r>
+            <w:r>
+              <w:rPr>
+                <w:noProof/>
+                <w:webHidden/>
+              </w:rPr>
+              <w:fldChar w:fldCharType="begin"/>
+            </w:r>
+            <w:r>
+              <w:rPr>
+                <w:noProof/>
+                <w:webHidden/>
+              </w:rPr>
+              <w:instrText xml:space="preserve"> PAGEREF _Toc379205454 \h </w:instrText>
+            </w:r>
+            <w:r>
+              <w:rPr>
+                <w:noProof/>
+                <w:webHidden/>
+              </w:rPr>
+            </w:r>
+            <w:r>
+              <w:rPr>
+                <w:noProof/>
+                <w:webHidden/>
+              </w:rPr>
+              <w:fldChar w:fldCharType="separate"/>
+            </w:r>
+            <w:r>
+              <w:rPr>
+                <w:noProof/>
+                <w:webHidden/>
+              </w:rPr>
+              <w:t>9</w:t>
+            </w:r>
+            <w:r>
+              <w:rPr>
+                <w:noProof/>
+                <w:webHidden/>
+              </w:rPr>
+              <w:fldChar w:fldCharType="end"/>
+            </w:r>
+          </w:hyperlink>
+        </w:p>
+        <w:p>
+          <w:pPr>
+            <w:pStyle w:val="TOC2"/>
+            <w:tabs>
+              <w:tab w:val="right" w:leader="dot" w:pos="9062"/>
+            </w:tabs>
+            <w:rPr>
+              <w:rFonts w:eastAsiaTheme="minorEastAsia"/>
+              <w:noProof/>
+              <w:lang w:eastAsia="nl-NL"/>
+            </w:rPr>
+          </w:pPr>
+          <w:hyperlink w:anchor="_Toc379205455" w:history="1">
+            <w:r>
+              <w:rPr>
+                <w:rStyle w:val="Hyperlink"/>
+                <w:noProof/>
+                <w:lang w:val="en-GB"/>
+              </w:rPr>
+              <w:t>Reflectie Robert Stocker</w:t>
+            </w:r>
+            <w:r>
+              <w:rPr>
+                <w:noProof/>
+                <w:webHidden/>
+              </w:rPr>
+              <w:tab/>
+            </w:r>
+            <w:r>
+              <w:rPr>
+                <w:noProof/>
+                <w:webHidden/>
+              </w:rPr>
+              <w:fldChar w:fldCharType="begin"/>
+            </w:r>
+            <w:r>
+              <w:rPr>
+                <w:noProof/>
+                <w:webHidden/>
+              </w:rPr>
+              <w:instrText xml:space="preserve"> PAGEREF _Toc379205455 \h </w:instrText>
+            </w:r>
+            <w:r>
+              <w:rPr>
+                <w:noProof/>
+                <w:webHidden/>
+              </w:rPr>
+            </w:r>
+            <w:r>
+              <w:rPr>
+                <w:noProof/>
+                <w:webHidden/>
+              </w:rPr>
+              <w:fldChar w:fldCharType="separate"/>
+            </w:r>
+            <w:r>
+              <w:rPr>
+                <w:noProof/>
+                <w:webHidden/>
+              </w:rPr>
+              <w:t>9</w:t>
+            </w:r>
+            <w:r>
+              <w:rPr>
+                <w:noProof/>
+                <w:webHidden/>
+              </w:rPr>
+              <w:fldChar w:fldCharType="end"/>
+            </w:r>
+          </w:hyperlink>
+        </w:p>
+        <w:p>
+          <w:pPr>
+            <w:pStyle w:val="TOC2"/>
+            <w:tabs>
+              <w:tab w:val="right" w:leader="dot" w:pos="9062"/>
+            </w:tabs>
+            <w:rPr>
+              <w:rFonts w:eastAsiaTheme="minorEastAsia"/>
+              <w:noProof/>
+              <w:lang w:eastAsia="nl-NL"/>
+            </w:rPr>
+          </w:pPr>
+          <w:hyperlink w:anchor="_Toc379205456" w:history="1">
+            <w:r>
+              <w:rPr>
+                <w:rStyle w:val="Hyperlink"/>
+                <w:noProof/>
+              </w:rPr>
+              <w:t>Reflectie Mark Jacobs</w:t>
+            </w:r>
+            <w:r>
+              <w:rPr>
+                <w:noProof/>
+                <w:webHidden/>
+              </w:rPr>
+              <w:tab/>
+            </w:r>
+            <w:r>
+              <w:rPr>
+                <w:noProof/>
+                <w:webHidden/>
+              </w:rPr>
+              <w:fldChar w:fldCharType="begin"/>
+            </w:r>
+            <w:r>
+              <w:rPr>
+                <w:noProof/>
+                <w:webHidden/>
+              </w:rPr>
+              <w:instrText xml:space="preserve"> PAGEREF _Toc379205456 \h </w:instrText>
+            </w:r>
+            <w:r>
+              <w:rPr>
+                <w:noProof/>
+                <w:webHidden/>
+              </w:rPr>
+            </w:r>
+            <w:r>
+              <w:rPr>
+                <w:noProof/>
+                <w:webHidden/>
+              </w:rPr>
+              <w:fldChar w:fldCharType="separate"/>
+            </w:r>
+            <w:r>
+              <w:rPr>
+                <w:noProof/>
+                <w:webHidden/>
+              </w:rPr>
+              <w:t>10</w:t>
+            </w:r>
+            <w:r>
+              <w:rPr>
+                <w:noProof/>
+                <w:webHidden/>
+              </w:rPr>
+              <w:fldChar w:fldCharType="end"/>
+            </w:r>
+          </w:hyperlink>
+        </w:p>
+        <w:p>
+          <w:pPr>
+            <w:pStyle w:val="TOC2"/>
+            <w:tabs>
+              <w:tab w:val="right" w:leader="dot" w:pos="9062"/>
+            </w:tabs>
+            <w:rPr>
+              <w:rFonts w:eastAsiaTheme="minorEastAsia"/>
+              <w:noProof/>
+              <w:lang w:eastAsia="nl-NL"/>
+            </w:rPr>
+          </w:pPr>
+          <w:hyperlink w:anchor="_Toc379205457" w:history="1">
+            <w:r>
+              <w:rPr>
+                <w:rStyle w:val="Hyperlink"/>
+                <w:noProof/>
+              </w:rPr>
+              <w:t>Reflectie Rob Dambrink</w:t>
+            </w:r>
+            <w:r>
+              <w:rPr>
+                <w:noProof/>
+                <w:webHidden/>
+              </w:rPr>
+              <w:tab/>
+            </w:r>
+            <w:r>
+              <w:rPr>
+                <w:noProof/>
+                <w:webHidden/>
+              </w:rPr>
+              <w:fldChar w:fldCharType="begin"/>
+            </w:r>
+            <w:r>
+              <w:rPr>
+                <w:noProof/>
+                <w:webHidden/>
+              </w:rPr>
+              <w:instrText xml:space="preserve"> PAGEREF _Toc379205457 \h </w:instrText>
+            </w:r>
+            <w:r>
+              <w:rPr>
+                <w:noProof/>
+                <w:webHidden/>
+              </w:rPr>
+            </w:r>
+            <w:r>
+              <w:rPr>
+                <w:noProof/>
+                <w:webHidden/>
+              </w:rPr>
+              <w:fldChar w:fldCharType="separate"/>
+            </w:r>
+            <w:r>
+              <w:rPr>
+                <w:noProof/>
+                <w:webHidden/>
+              </w:rPr>
+              <w:t>10</w:t>
             </w:r>
             <w:r>
               <w:rPr>
@@ -1388,18 +2209,11 @@
     <w:p/>
     <w:p/>
     <w:p/>
-    <w:p/>
-    <w:p/>
-    <w:p>
-      <w:r>
-        <w:br w:type="page"/>
-      </w:r>
-    </w:p>
     <w:p>
       <w:pPr>
         <w:pStyle w:val="Heading1"/>
       </w:pPr>
-      <w:bookmarkStart w:id="0" w:name="_Toc379160455"/>
+      <w:bookmarkStart w:id="0" w:name="_Toc379205430"/>
       <w:r>
         <w:lastRenderedPageBreak/>
         <w:t xml:space="preserve">Hoofdstuk 1 - </w:t>
@@ -1451,7 +2265,7 @@
       <w:pPr>
         <w:pStyle w:val="Heading2"/>
       </w:pPr>
-      <w:bookmarkStart w:id="1" w:name="_Toc379160456"/>
+      <w:bookmarkStart w:id="1" w:name="_Toc379205431"/>
       <w:r>
         <w:t>Probleemstelling</w:t>
       </w:r>
@@ -1470,7 +2284,7 @@
         <w:pStyle w:val="Heading2"/>
         <w:spacing w:before="0"/>
       </w:pPr>
-      <w:bookmarkStart w:id="2" w:name="_Toc379160457"/>
+      <w:bookmarkStart w:id="2" w:name="_Toc379205432"/>
       <w:r>
         <w:t>Analyse van de huidige situatie</w:t>
       </w:r>
@@ -1508,16 +2322,12 @@
       <w:r>
         <w:br w:type="page"/>
       </w:r>
-      <w:r>
-        <w:lastRenderedPageBreak/>
-        <w:br w:type="page"/>
-      </w:r>
     </w:p>
     <w:p>
       <w:pPr>
         <w:pStyle w:val="Heading1"/>
       </w:pPr>
-      <w:bookmarkStart w:id="3" w:name="_Toc379160458"/>
+      <w:bookmarkStart w:id="3" w:name="_Toc379205433"/>
       <w:r>
         <w:lastRenderedPageBreak/>
         <w:t xml:space="preserve">Hoofdstuk </w:t>
@@ -1540,7 +2350,7 @@
       <w:pPr>
         <w:pStyle w:val="Heading2"/>
       </w:pPr>
-      <w:bookmarkStart w:id="4" w:name="_Toc379160459"/>
+      <w:bookmarkStart w:id="4" w:name="_Toc379205434"/>
       <w:r>
         <w:t>Voortplanten</w:t>
       </w:r>
@@ -1804,7 +2614,7 @@
       <w:pPr>
         <w:pStyle w:val="Heading2"/>
       </w:pPr>
-      <w:bookmarkStart w:id="5" w:name="_Toc379160460"/>
+      <w:bookmarkStart w:id="5" w:name="_Toc379205435"/>
       <w:r>
         <w:t>Interface Actor en superklasse Animal</w:t>
       </w:r>
@@ -1822,7 +2632,7 @@
       <w:pPr>
         <w:pStyle w:val="Heading2"/>
       </w:pPr>
-      <w:bookmarkStart w:id="6" w:name="_Toc379160461"/>
+      <w:bookmarkStart w:id="6" w:name="_Toc379205436"/>
       <w:r>
         <w:t>Jager (Hunter)</w:t>
       </w:r>
@@ -2266,7 +3076,7 @@
       <w:pPr>
         <w:pStyle w:val="Heading2"/>
       </w:pPr>
-      <w:bookmarkStart w:id="7" w:name="_Toc379160462"/>
+      <w:bookmarkStart w:id="7" w:name="_Toc379205437"/>
       <w:r>
         <w:t>Alligator</w:t>
       </w:r>
@@ -2287,7 +3097,7 @@
       <w:pPr>
         <w:pStyle w:val="Heading1"/>
       </w:pPr>
-      <w:bookmarkStart w:id="8" w:name="_Toc379160463"/>
+      <w:bookmarkStart w:id="8" w:name="_Toc379205438"/>
       <w:r>
         <w:lastRenderedPageBreak/>
         <w:t>Hoofdstuk 3</w:t>
@@ -2297,11 +3107,25 @@
       </w:r>
       <w:bookmarkEnd w:id="8"/>
     </w:p>
+    <w:p/>
+    <w:p>
+      <w:pPr>
+        <w:pStyle w:val="Heading2"/>
+      </w:pPr>
+      <w:bookmarkStart w:id="9" w:name="_Toc379205439"/>
+      <w:r>
+        <w:t>Verschillen tussen DMT en DMTG</w:t>
+      </w:r>
+      <w:bookmarkEnd w:id="9"/>
+    </w:p>
     <w:p>
       <w:pPr>
         <w:spacing w:after="0"/>
         <w:ind w:left="708" w:hanging="708"/>
       </w:pPr>
+      <w:r>
+        <w:t xml:space="preserve">Het project MVCDynamicModelThread (hierna genoemd als DMT) verschilt op twee manieren van </w:t>
+      </w:r>
     </w:p>
     <w:p>
       <w:pPr>
@@ -2309,7 +3133,7 @@
         <w:ind w:left="708" w:hanging="708"/>
       </w:pPr>
       <w:r>
-        <w:t xml:space="preserve">Het project MVCDynamicModelThread (hierna genoemd als DMT) verschilt op twee manieren van </w:t>
+        <w:t>MVCDynamicModelThreadGeneralized (hierna genoemd als DMTG). Zo is DMTG opgedeeld</w:t>
       </w:r>
     </w:p>
     <w:p>
@@ -2318,7 +3142,7 @@
         <w:ind w:left="708" w:hanging="708"/>
       </w:pPr>
       <w:r>
-        <w:t>MVCDynamicModelThreadGeneralized (hierna genoemd als DMTG). Zo is DMTG opgedeeld</w:t>
+        <w:t xml:space="preserve">in verschillende packages met allemaal een eigen doel. De package namen en functies komen </w:t>
       </w:r>
     </w:p>
     <w:p>
@@ -2327,7 +3151,7 @@
         <w:ind w:left="708" w:hanging="708"/>
       </w:pPr>
       <w:r>
-        <w:t xml:space="preserve">in verschillende packages met allemaal een eigen doel. De package namen en functies komen </w:t>
+        <w:t xml:space="preserve">overeen met de verschillende klassen die in DMT staan. DMT heeft alle klassen echter in 1 package </w:t>
       </w:r>
     </w:p>
     <w:p>
@@ -2336,7 +3160,10 @@
         <w:ind w:left="708" w:hanging="708"/>
       </w:pPr>
       <w:r>
-        <w:t xml:space="preserve">overeen met de verschillende klassen die in DMT staan. DMT heeft alle klassen echter in 1 package </w:t>
+        <w:t>staan</w:t>
+      </w:r>
+      <w:r>
+        <w:t>. Verder maakt DMTG gebruik van abstracte methoden. Iets wat in DMT niet voorkomt.</w:t>
       </w:r>
     </w:p>
     <w:p>
@@ -2344,18 +3171,28 @@
         <w:spacing w:after="0"/>
         <w:ind w:left="708" w:hanging="708"/>
       </w:pPr>
-      <w:r>
-        <w:t>staan</w:t>
-      </w:r>
-      <w:r>
-        <w:t>. Verder maakt DMTG gebruik van abstracte methoden. Iets wat in DMT niet voorkomt.</w:t>
-      </w:r>
+    </w:p>
+    <w:p>
+      <w:pPr>
+        <w:pStyle w:val="Heading2"/>
+      </w:pPr>
+      <w:bookmarkStart w:id="10" w:name="_Toc379205440"/>
+      <w:r>
+        <w:t>Verschillen tussen DMTG en life</w:t>
+      </w:r>
+      <w:bookmarkEnd w:id="10"/>
     </w:p>
     <w:p>
       <w:pPr>
         <w:spacing w:after="0"/>
         <w:ind w:left="708" w:hanging="708"/>
       </w:pPr>
+      <w:r>
+        <w:t>DMTG lijkt erg veel op life. Een duidelijk verschil is wel dat life vee</w:t>
+      </w:r>
+      <w:r>
+        <w:t xml:space="preserve">l gebruik maakt van exceptions, </w:t>
+      </w:r>
     </w:p>
     <w:p>
       <w:pPr>
@@ -2363,7 +3200,10 @@
         <w:ind w:left="708" w:hanging="708"/>
       </w:pPr>
       <w:r>
-        <w:t xml:space="preserve">DMTG lijkt erg veel op life. Een duidelijk verschil is wel dat life veel gebruik maakt van exceptions. </w:t>
+        <w:t>w</w:t>
+      </w:r>
+      <w:r>
+        <w:t>aar deze in DMTG niet gebruikt worden.</w:t>
       </w:r>
     </w:p>
     <w:p>
@@ -2371,8 +3211,99 @@
         <w:spacing w:after="0"/>
         <w:ind w:left="708" w:hanging="708"/>
       </w:pPr>
-      <w:r>
-        <w:t>Waar deze in DMTG niet gebruikt worden.</w:t>
+    </w:p>
+    <w:p>
+      <w:pPr>
+        <w:pStyle w:val="Heading2"/>
+      </w:pPr>
+      <w:bookmarkStart w:id="11" w:name="_Toc379205441"/>
+      <w:r>
+        <w:t>De life MVC-structuur in V&amp;K</w:t>
+      </w:r>
+      <w:bookmarkEnd w:id="11"/>
+    </w:p>
+    <w:p>
+      <w:pPr>
+        <w:spacing w:after="0"/>
+        <w:ind w:left="708" w:hanging="708"/>
+      </w:pPr>
+      <w:r>
+        <w:t xml:space="preserve">Life gebruikt de volgende structuur: </w:t>
+      </w:r>
+      <w:r>
+        <w:t>Controller, exception, logic, main, runner en view.</w:t>
+      </w:r>
+    </w:p>
+    <w:p>
+      <w:pPr>
+        <w:spacing w:after="0"/>
+        <w:ind w:left="708" w:hanging="708"/>
+      </w:pPr>
+      <w:r>
+        <w:t xml:space="preserve">In vossen en konijnen is deze structuur grotendeels overgenomen. Er zijn packages gemaakt </w:t>
+      </w:r>
+    </w:p>
+    <w:p>
+      <w:pPr>
+        <w:spacing w:after="0"/>
+        <w:ind w:left="708" w:hanging="708"/>
+      </w:pPr>
+      <w:r>
+        <w:t xml:space="preserve">voor alle onderdelen en deze zijn gevuld met de bijbehorende java onderdelen. Zo is er een duidelijk </w:t>
+      </w:r>
+    </w:p>
+    <w:p>
+      <w:pPr>
+        <w:spacing w:after="0"/>
+        <w:ind w:left="708" w:hanging="708"/>
+      </w:pPr>
+      <w:r>
+        <w:t xml:space="preserve">overzicht van wat alles doet in de simulatie en is het makkelijker om aanpassingen te maken. Ook is </w:t>
+      </w:r>
+    </w:p>
+    <w:p>
+      <w:pPr>
+        <w:spacing w:after="0"/>
+        <w:ind w:left="708" w:hanging="708"/>
+      </w:pPr>
+      <w:r>
+        <w:t xml:space="preserve">het makkelijker voor een derde partij om het project te bekijken. </w:t>
+      </w:r>
+    </w:p>
+    <w:p>
+      <w:pPr>
+        <w:spacing w:after="0"/>
+        <w:ind w:left="708" w:hanging="708"/>
+      </w:pPr>
+      <w:r>
+        <w:t xml:space="preserve">Een verschil tussen het life project en het V&amp;K project is het gebruik van exceptions. Deze worden in </w:t>
+      </w:r>
+    </w:p>
+    <w:p>
+      <w:pPr>
+        <w:spacing w:after="0"/>
+        <w:ind w:left="708" w:hanging="708"/>
+      </w:pPr>
+      <w:r>
+        <w:t xml:space="preserve">life veel gebruikt, maar komen in V&amp;K niet aan bod.  Ook zijn de namen voor controller, logic en </w:t>
+      </w:r>
+    </w:p>
+    <w:p>
+      <w:pPr>
+        <w:spacing w:after="0"/>
+        <w:ind w:left="708" w:hanging="708"/>
+      </w:pPr>
+      <w:r>
+        <w:t xml:space="preserve">runner naar view, simulation en field veranderd. View is opgedeeld in meerdere packages, die samen </w:t>
+      </w:r>
+    </w:p>
+    <w:p>
+      <w:pPr>
+        <w:spacing w:after="0"/>
+        <w:ind w:left="708" w:hanging="708"/>
+      </w:pPr>
+      <w:r>
+        <w:t>de onderdelen voor de complete view bevatten.</w:t>
       </w:r>
     </w:p>
     <w:p>
@@ -2387,12 +3318,12 @@
       <w:pPr>
         <w:pStyle w:val="Heading1"/>
       </w:pPr>
-      <w:bookmarkStart w:id="9" w:name="_Toc379160464"/>
+      <w:bookmarkStart w:id="12" w:name="_Toc379205442"/>
       <w:r>
         <w:lastRenderedPageBreak/>
         <w:t>Hoofdstuk 4 - Uitbreiding 2</w:t>
       </w:r>
-      <w:bookmarkEnd w:id="9"/>
+      <w:bookmarkEnd w:id="12"/>
     </w:p>
     <w:p/>
     <w:p>
@@ -2404,11 +3335,11 @@
       <w:pPr>
         <w:pStyle w:val="Heading2"/>
       </w:pPr>
-      <w:bookmarkStart w:id="10" w:name="_Toc379160465"/>
+      <w:bookmarkStart w:id="13" w:name="_Toc379205443"/>
       <w:r>
         <w:t>Gras</w:t>
       </w:r>
-      <w:bookmarkEnd w:id="10"/>
+      <w:bookmarkEnd w:id="13"/>
     </w:p>
     <w:p>
       <w:r>
@@ -2654,7 +3585,6 @@
           <w:rFonts w:ascii="Consolas" w:hAnsi="Consolas" w:cs="Consolas"/>
           <w:sz w:val="20"/>
           <w:szCs w:val="20"/>
-          <w:lang w:val="en-GB"/>
         </w:rPr>
       </w:pPr>
       <w:r>
@@ -2695,7 +3625,6 @@
           <w:color w:val="7F0055"/>
           <w:sz w:val="20"/>
           <w:szCs w:val="20"/>
-          <w:lang w:val="en-GB"/>
         </w:rPr>
         <w:t>return</w:t>
       </w:r>
@@ -2705,7 +3634,6 @@
           <w:color w:val="000000"/>
           <w:sz w:val="20"/>
           <w:szCs w:val="20"/>
-          <w:lang w:val="en-GB"/>
         </w:rPr>
         <w:t xml:space="preserve"> where;</w:t>
       </w:r>
@@ -2727,16 +3655,14 @@
           <w:rFonts w:ascii="Consolas" w:hAnsi="Consolas" w:cs="Consolas"/>
           <w:sz w:val="20"/>
           <w:szCs w:val="20"/>
-          <w:lang w:val="en-GB"/>
-        </w:rPr>
-      </w:pPr>
-      <w:r>
-        <w:rPr>
-          <w:rFonts w:ascii="Consolas" w:hAnsi="Consolas" w:cs="Consolas"/>
-          <w:color w:val="000000"/>
-          <w:sz w:val="20"/>
-          <w:szCs w:val="20"/>
-          <w:lang w:val="en-GB"/>
+        </w:rPr>
+      </w:pPr>
+      <w:r>
+        <w:rPr>
+          <w:rFonts w:ascii="Consolas" w:hAnsi="Consolas" w:cs="Consolas"/>
+          <w:color w:val="000000"/>
+          <w:sz w:val="20"/>
+          <w:szCs w:val="20"/>
         </w:rPr>
         <w:t>}</w:t>
       </w:r>
@@ -2761,25 +3687,25 @@
     <w:p>
       <w:pPr>
         <w:pStyle w:val="Heading2"/>
-        <w:rPr>
-          <w:lang w:val="en-GB"/>
-        </w:rPr>
-      </w:pPr>
-      <w:bookmarkStart w:id="11" w:name="_Toc379160466"/>
-      <w:r>
-        <w:rPr>
-          <w:lang w:val="en-GB"/>
-        </w:rPr>
+      </w:pPr>
+      <w:bookmarkStart w:id="14" w:name="_Toc379205444"/>
+      <w:r>
         <w:t>Nuke</w:t>
       </w:r>
-      <w:bookmarkEnd w:id="11"/>
+      <w:bookmarkEnd w:id="14"/>
     </w:p>
     <w:p>
       <w:r>
         <w:t>Om de simulatie te herstarten is</w:t>
       </w:r>
       <w:r>
-        <w:t xml:space="preserve"> een nucleaire bom toegevoegd. De knop, voorzien van een nucleair symbool, </w:t>
+        <w:t xml:space="preserve"> een nucleaire bom toegevoegd. De knop, voorzien van een </w:t>
+      </w:r>
+      <w:r>
+        <w:t xml:space="preserve">afbeelding van een </w:t>
+      </w:r>
+      <w:r>
+        <w:t xml:space="preserve">nucleair symbool, </w:t>
       </w:r>
       <w:r>
         <w:t>zal het gehele veld legen en vervolgens een nieuw veld vol dieren en gras genereren. De simulatie zal opnieuw op stap 0 staan. De gebruiker kan vervolgens de nieuwe simulatie starten door op 'Start' of 'One Step' te klikken.</w:t>
@@ -2789,14 +3715,14 @@
       <w:pPr>
         <w:pStyle w:val="Heading2"/>
       </w:pPr>
-      <w:bookmarkStart w:id="12" w:name="_Toc379160467"/>
+      <w:bookmarkStart w:id="15" w:name="_Toc379205445"/>
       <w:r>
         <w:t xml:space="preserve">Zombie </w:t>
       </w:r>
       <w:r>
         <w:t>Rabbits</w:t>
       </w:r>
-      <w:bookmarkEnd w:id="12"/>
+      <w:bookmarkEnd w:id="15"/>
     </w:p>
     <w:p>
       <w:r>
@@ -3559,36 +4485,156 @@
       <w:pPr>
         <w:pStyle w:val="Heading1"/>
       </w:pPr>
-      <w:bookmarkStart w:id="13" w:name="_Toc379160468"/>
+      <w:bookmarkStart w:id="16" w:name="_Toc379205446"/>
+      <w:r>
+        <w:lastRenderedPageBreak/>
+        <w:t>Hoofdstuk 5 - Beschrijving uiteindelijke simulatie</w:t>
+      </w:r>
+      <w:bookmarkEnd w:id="16"/>
+    </w:p>
+    <w:p/>
+    <w:p>
+      <w:r>
+        <w:t>In dit hoofdstuk worden verschillende processen en andere aspecten van de simulatie, die nog niet eerder in het verslag aan bod zijn gekomen, beschreven</w:t>
+      </w:r>
+      <w:r>
+        <w:t>. Een klassediagram van de uiteindelijke situatie en een compleet overzicht met alle javadoc van de simulatie zijn als bijlage toegevoegd.</w:t>
+      </w:r>
+    </w:p>
+    <w:p>
+      <w:pPr>
+        <w:pStyle w:val="Heading2"/>
+      </w:pPr>
+      <w:bookmarkStart w:id="17" w:name="_Toc379205447"/>
+      <w:r>
+        <w:t>Belangrijkste toegevoegde features</w:t>
+      </w:r>
+      <w:bookmarkEnd w:id="17"/>
+    </w:p>
+    <w:p>
+      <w:r>
+        <w:t>De twee belangrijkste toevoegingen aan de simulatie zijn een klasse en een methode. De klasse gras is interessant omdat gras er voor zorgt dat ook de konijnen eten moeten hebben om te overleven. Voorheen was het enkel voortplanten nodig om de konijnenpopulatie groot te houden. Het gras voegt meer dynamiek toe aan de simulatie en zorgt voor meer gevarieerde uitkomsten.</w:t>
+      </w:r>
+    </w:p>
+    <w:p>
+      <w:r>
+        <w:t xml:space="preserve">De methode closestPrey() van jagers is een unieke en handige methode. De methode zoekt het veld af naar een prooi die binnen of vlak binnen het bereik van de jager staat. De jager zal zich naar zijn prooi toe bewegen. Dit simuleert de intelligentie van de menselijke jagers. </w:t>
+      </w:r>
+    </w:p>
+    <w:p>
+      <w:pPr>
+        <w:pStyle w:val="Heading2"/>
+      </w:pPr>
+      <w:bookmarkStart w:id="18" w:name="_Toc379205448"/>
+      <w:r>
+        <w:t>Testproces</w:t>
+      </w:r>
+      <w:bookmarkEnd w:id="18"/>
+    </w:p>
+    <w:p>
+      <w:r>
+        <w:t xml:space="preserve">De simulatie is altijd in zijn geheel getest. Er is bij het testen zowel van de black-box en de white-box test methoden gebruik gemaakt. De schrijver van de code test of de code goed doorlopen wordt. De andere groepsleden testen de code en proberen deze te breken voordat zij de code zelf hebben bekeken. Door </w:t>
+      </w:r>
+      <w:r>
+        <w:t xml:space="preserve">de code te testen voordat deze doorgenomen is, wordt een gebruikerservaring gecreëerd. </w:t>
+      </w:r>
+      <w:r>
+        <w:t>Door het gebruik van d</w:t>
+      </w:r>
+      <w:r>
+        <w:t xml:space="preserve">e white-box methode </w:t>
+      </w:r>
+      <w:r>
+        <w:t xml:space="preserve">is meer inzicht verkegen </w:t>
+      </w:r>
+      <w:r>
+        <w:t>in hoe de code doorlopen wordt waardoor fouten makkelijker gevonden en opgelost kunnen worden.</w:t>
+      </w:r>
+    </w:p>
+    <w:p>
+      <w:pPr>
+        <w:pStyle w:val="Heading2"/>
+      </w:pPr>
+      <w:bookmarkStart w:id="19" w:name="_Toc379205449"/>
+      <w:r>
+        <w:t>Bekende problemen</w:t>
+      </w:r>
+      <w:bookmarkEnd w:id="19"/>
+    </w:p>
+    <w:p>
+      <w:r>
+        <w:t xml:space="preserve">De simulatie heeft op het moment een aantal gebreken. Handige methoden zijn niet aan elk dier toegevoegd zo hebben rabbits de avoidZombies() methode om weg te rennen van ZombieRabbits. Een soortgelijke methode zou natuurlijk handig zijn voor andere prooidieren om weg te rennen van de dieren die op hen jagen. Verder is alleen de hunter altijd op zoek naar partners. Andere dieren zoeken elkaar niet in het veld, maar komen toevallig langs elkaar. Als laatste is gras voor sommige dieren een blokkade. Niet elk dier eet het gras of trapt het kapot.  </w:t>
+      </w:r>
+    </w:p>
+    <w:p>
+      <w:r>
+        <w:t xml:space="preserve">Het settings menu is niet compleet. wanneer er te grote waarden of waarden die letters bevatten worden ingevoerd, wordt er een exception geworpen. Het veld past zich wel aan in grote, maar de view veranderd niet goed. Ook zouden er meer settings in het menu geplaatst kunnen worden. worden </w:t>
+      </w:r>
+      <w:r>
+        <w:br/>
+      </w:r>
+    </w:p>
+    <w:p>
+      <w:r>
+        <w:t>De diagrammen die informatie over de simulatie moesten leveren zijn helaas niet op tijd afgerond.</w:t>
+      </w:r>
+    </w:p>
+    <w:p>
+      <w:r>
+        <w:t>Tot slot is er nog een probleem met de snelheid van de simulatie. Als de simulatie wordt afgespeeld terwijl er hunters in het veld staan, kan de simulatie soms een stuk langzamer lopen. Dit komt omdat hunters het gehele veld controleren voor mogelijke partners.</w:t>
+      </w:r>
+    </w:p>
+    <w:p/>
+    <w:p>
+      <w:pPr>
+        <w:pStyle w:val="Heading2"/>
+      </w:pPr>
+    </w:p>
+    <w:p/>
+    <w:p/>
+    <w:p>
+      <w:pPr>
+        <w:pStyle w:val="Heading1"/>
+      </w:pPr>
+      <w:bookmarkStart w:id="20" w:name="_Toc379205450"/>
       <w:r>
         <w:lastRenderedPageBreak/>
         <w:t>Conclusie</w:t>
       </w:r>
-      <w:bookmarkEnd w:id="13"/>
+      <w:bookmarkEnd w:id="20"/>
     </w:p>
     <w:p>
       <w:r>
         <w:br w:type="page"/>
       </w:r>
-      <w:bookmarkStart w:id="14" w:name="_GoBack"/>
-      <w:bookmarkEnd w:id="14"/>
+      <w:bookmarkStart w:id="21" w:name="_GoBack"/>
+      <w:bookmarkEnd w:id="21"/>
     </w:p>
     <w:p>
       <w:pPr>
         <w:pStyle w:val="Heading1"/>
-        <w:rPr>
-          <w:lang w:val="en-GB"/>
-        </w:rPr>
-      </w:pPr>
-      <w:bookmarkStart w:id="15" w:name="_Toc379160469"/>
-      <w:r>
-        <w:rPr>
-          <w:lang w:val="en-GB"/>
-        </w:rPr>
+      </w:pPr>
+      <w:bookmarkStart w:id="22" w:name="_Toc379205451"/>
+      <w:r>
         <w:lastRenderedPageBreak/>
         <w:t>Samenvatting</w:t>
       </w:r>
-      <w:bookmarkEnd w:id="15"/>
+      <w:bookmarkEnd w:id="22"/>
+    </w:p>
+    <w:p>
+      <w:pPr>
+        <w:pStyle w:val="Heading1"/>
+      </w:pPr>
+    </w:p>
+    <w:p>
+      <w:r>
+        <w:t>ZombieRabbit klasse toegevoegd. Kans van 1 op 1.000 om gemaakt te worden en kans van 40% om normale Rabbits te infecteren.</w:t>
+      </w:r>
+    </w:p>
+    <w:p>
+      <w:r>
+        <w:t xml:space="preserve">Rabbits hebben de avoidZombies() methode om van zombies te vluchten. </w:t>
+      </w:r>
       <w:r>
         <w:br w:type="page"/>
       </w:r>
@@ -3597,7 +4643,7 @@
       <w:pPr>
         <w:pStyle w:val="Heading1"/>
       </w:pPr>
-      <w:bookmarkStart w:id="16" w:name="_Toc379160470"/>
+      <w:bookmarkStart w:id="23" w:name="_Toc379205452"/>
       <w:r>
         <w:lastRenderedPageBreak/>
         <w:t>B</w:t>
@@ -3605,14 +4651,427 @@
       <w:r>
         <w:t>ijlagen</w:t>
       </w:r>
-      <w:bookmarkEnd w:id="16"/>
+      <w:bookmarkEnd w:id="23"/>
     </w:p>
     <w:p/>
+    <w:p>
+      <w:pPr>
+        <w:pStyle w:val="Heading2"/>
+      </w:pPr>
+      <w:bookmarkStart w:id="24" w:name="_Toc379205453"/>
+      <w:r>
+        <w:t>Individuele bijdrage</w:t>
+      </w:r>
+      <w:bookmarkEnd w:id="24"/>
+    </w:p>
+    <w:p>
+      <w:r>
+        <w:t>Rob heeft het verslag geschreven</w:t>
+      </w:r>
+      <w:r>
+        <w:t xml:space="preserve"> en de klassediagrammen gegenereerd</w:t>
+      </w:r>
+      <w:r>
+        <w:t xml:space="preserve">. Voor de simulatie heeft Rob de klasse alligator toegevoegd en samen met Mark aan </w:t>
+      </w:r>
+      <w:r>
+        <w:t>de methode closestPrey() gewerkt. Daarnaast heeft Rob meerdere tests uitgevoerd.</w:t>
+      </w:r>
+    </w:p>
+    <w:p>
+      <w:r>
+        <w:t xml:space="preserve">Mark heeft de uitgewerkte voortplantingsmethode geschreven. </w:t>
+      </w:r>
+      <w:r>
+        <w:t>Verder heeft Mark meegewerkt a</w:t>
+      </w:r>
+      <w:r>
+        <w:t>an de uiteindelijke implementatie van de zombieRabbits en ook de avoidZombies() methode toegevoegd aan normale rabbits. Tot slot heeft Mark de opties voor field width en height in het settings menu gemaakt en threads geimplementeerd in de simulatie.</w:t>
+      </w:r>
+    </w:p>
+    <w:p>
+      <w:r>
+        <w:t>Nick heeft de orig</w:t>
+      </w:r>
+      <w:r>
+        <w:t>inele GUI gemaakt. Verder heeft Nick de MVC-structuur toegepast op V&amp;K, de interface actor aangemaakt en de zombieRabbits toegevoegd.</w:t>
+      </w:r>
+    </w:p>
+    <w:p>
+      <w:r>
+        <w:t xml:space="preserve">Robert heeft </w:t>
+      </w:r>
+      <w:r>
+        <w:t>Grass en Hunter klassen aangemaakt</w:t>
+      </w:r>
+      <w:r>
+        <w:t xml:space="preserve"> en de menubalk bovenin de simulatie toegevoegd. Tot slot </w:t>
+      </w:r>
+      <w:r>
+        <w:t>heeft Robert de image bij voor de nuke geimplementeerd.</w:t>
+      </w:r>
+    </w:p>
+    <w:p>
+      <w:r>
+        <w:t>Alle groepsleden hebben elkaar geholpen door naar problemen te kijken en mee te denken over oplossingen. Kleinere aanpassingen die gemaakt zijn aan bestaande code zijn niet meegenomen in de bijdrages van de groepsleden.</w:t>
+      </w:r>
+    </w:p>
+    <w:p>
+      <w:pPr>
+        <w:pStyle w:val="Heading2"/>
+      </w:pPr>
+      <w:bookmarkStart w:id="25" w:name="_Toc379205454"/>
+      <w:r>
+        <w:t>Reflectie Nick Klein</w:t>
+      </w:r>
+      <w:bookmarkEnd w:id="25"/>
+    </w:p>
+    <w:p>
+      <w:r>
+        <w:t xml:space="preserve">Het project zelf vond ik wel te doen, maar wel slecht geregeld. Er was geen duidelijkheid over inleverdata en allerlei andere details. </w:t>
+      </w:r>
+    </w:p>
+    <w:p>
+      <w:r>
+        <w:t>De samenwerking in ons groepje ging in het begin wel goed, maar naarmate de deadline dichterbij kwam werd deze steeds minder. Er waren woordenwisselingen, maar uiteindelijk is het op z'n pootjes terecht gekomen.</w:t>
+      </w:r>
+    </w:p>
+    <w:p>
+      <w:r>
+        <w:t>Het eind</w:t>
+      </w:r>
+      <w:r>
+        <w:t>resultaat vind ik goed gelukt v</w:t>
+      </w:r>
+      <w:r>
+        <w:t>oor een pro</w:t>
+      </w:r>
+      <w:r>
+        <w:t>duct van ruwweg 2 week werken. U</w:t>
+      </w:r>
+      <w:r>
+        <w:t xml:space="preserve">iteraard had het wat </w:t>
+      </w:r>
+      <w:r>
+        <w:t>meer opgepoetst kunnen worden,</w:t>
+      </w:r>
+      <w:r>
+        <w:t xml:space="preserve"> maar daar was </w:t>
+      </w:r>
+      <w:r>
+        <w:t>gewoon geen tijd meer voor</w:t>
+      </w:r>
+      <w:r>
+        <w:t>.</w:t>
+      </w:r>
+    </w:p>
+    <w:p>
+      <w:r>
+        <w:t>V</w:t>
+      </w:r>
+      <w:r>
+        <w:t xml:space="preserve">an </w:t>
+      </w:r>
+      <w:r>
+        <w:t>dit project heb ik veel geleerd.</w:t>
+      </w:r>
+      <w:r>
+        <w:t xml:space="preserve"> </w:t>
+      </w:r>
+      <w:r>
+        <w:t>C</w:t>
+      </w:r>
+      <w:r>
+        <w:t>ommunicatie binnen een projectgroep is essentieel, ander</w:t>
+      </w:r>
+      <w:r>
+        <w:t>s loopt alles langs elkaar heen</w:t>
+      </w:r>
+      <w:r>
+        <w:t xml:space="preserve"> en krijg je misverstanden.</w:t>
+      </w:r>
+    </w:p>
+    <w:p>
+      <w:pPr>
+        <w:pStyle w:val="Heading2"/>
+        <w:rPr>
+          <w:lang w:val="en-GB"/>
+        </w:rPr>
+      </w:pPr>
+      <w:bookmarkStart w:id="26" w:name="_Toc379205455"/>
+      <w:r>
+        <w:rPr>
+          <w:lang w:val="en-GB"/>
+        </w:rPr>
+        <w:t>Reflectie Robert St</w:t>
+      </w:r>
+      <w:r>
+        <w:rPr>
+          <w:lang w:val="en-GB"/>
+        </w:rPr>
+        <w:t>ocker</w:t>
+      </w:r>
+      <w:bookmarkEnd w:id="26"/>
+    </w:p>
+    <w:p>
+      <w:r>
+        <w:rPr>
+          <w:b/>
+        </w:rPr>
+        <w:t>Algemene indruk:</w:t>
+      </w:r>
+      <w:r>
+        <w:t xml:space="preserve"> </w:t>
+      </w:r>
+      <w:r>
+        <w:t>Het project vond ik in het begin niet super interessant</w:t>
+      </w:r>
+      <w:r>
+        <w:t>.</w:t>
+      </w:r>
+      <w:r>
+        <w:t xml:space="preserve"> </w:t>
+      </w:r>
+      <w:r>
+        <w:t>D</w:t>
+      </w:r>
+      <w:r>
+        <w:t>at komt misschien ook wel omdat Java mij toen nog niet super aansprak zoals PHP dat wel deed. Ik vond dat het project thema wel grappig en je kon je fantasie er in kwijt</w:t>
+      </w:r>
+      <w:r>
+        <w:t>,</w:t>
+      </w:r>
+      <w:r>
+        <w:t xml:space="preserve"> wat positief is.</w:t>
+      </w:r>
+    </w:p>
+    <w:p>
+      <w:r>
+        <w:rPr>
+          <w:b/>
+        </w:rPr>
+        <w:t>Wat vind ik leuk:</w:t>
+      </w:r>
+      <w:r>
+        <w:t xml:space="preserve"> Wat ik leuk vond was het oplossen van de </w:t>
+      </w:r>
+      <w:r>
+        <w:t xml:space="preserve"> problemen die in het project voor kwamen. Dit project heeft m</w:t>
+      </w:r>
+      <w:r>
+        <w:t>ij</w:t>
+      </w:r>
+      <w:r>
+        <w:t xml:space="preserve"> meer enthousiast gemaakt voor Java opdrachten. </w:t>
+      </w:r>
+    </w:p>
+    <w:p>
+      <w:r>
+        <w:rPr>
+          <w:b/>
+        </w:rPr>
+        <w:t>Wat vond ik minder leuk:</w:t>
+      </w:r>
+      <w:r>
+        <w:t xml:space="preserve"> </w:t>
+      </w:r>
+      <w:r>
+        <w:t xml:space="preserve">Dat sommige onderwerpen zoals een </w:t>
+      </w:r>
+      <w:r>
+        <w:t>cirkeldiagram maken lastig bleken te zijn</w:t>
+      </w:r>
+      <w:r>
+        <w:t xml:space="preserve">. Zeker omdat er bijna geen informatie stond op blackboard over de onderdelen die moesten worden geïmplementeerd. Hier door hebben we enorm veel tijd verloren. Qua teamwork </w:t>
+      </w:r>
+      <w:r>
+        <w:t xml:space="preserve">ontstond </w:t>
+      </w:r>
+      <w:r>
+        <w:t>er op het einde wrijving doordat het project werd uitgesteld.</w:t>
+      </w:r>
+    </w:p>
     <w:p/>
-    <w:p/>
+    <w:p>
+      <w:r>
+        <w:rPr>
+          <w:b/>
+        </w:rPr>
+        <w:lastRenderedPageBreak/>
+        <w:t>Wat neem ik mee:</w:t>
+      </w:r>
+      <w:r>
+        <w:t xml:space="preserve"> Eerder een agenda maken. De punten die moeten worden behaalt in de groep, goed noteren</w:t>
+      </w:r>
+      <w:r>
+        <w:t xml:space="preserve"> e</w:t>
+      </w:r>
+      <w:r>
+        <w:t>n meer onderzoek doen naar onderdelen die moet worden geïmplementeerd.</w:t>
+      </w:r>
+    </w:p>
+    <w:p>
+      <w:pPr>
+        <w:pStyle w:val="Heading2"/>
+      </w:pPr>
+      <w:bookmarkStart w:id="27" w:name="_Toc379205456"/>
+      <w:r>
+        <w:t>Reflectie Mark Ja</w:t>
+      </w:r>
+      <w:r>
+        <w:t>cobs</w:t>
+      </w:r>
+      <w:bookmarkEnd w:id="27"/>
+    </w:p>
+    <w:p>
+      <w:r>
+        <w:t>Het project was voor mij wel een leuke ervaring. Het was alleen jammer dat wij alle vier wat chaotisch zijn waardoor bepaalde dingen uiteindelijk of niet goed of helemaal niet af kwamen. Ik had nog veel dingen willen toevoegen, maar daar was jammer genoeg de tijd niet voor. Mijn groepspartners waren prima, ik was niet de enige die bijvoorbeeld goed kon programmeren. Die ervaring heb ik eerder wel gehad.</w:t>
+      </w:r>
+    </w:p>
+    <w:p>
+      <w:r>
+        <w:t>Wat ik wel jammer vind is dat dit een “uitbreiding” project was en dat we op iemand anders zijn code moesten uitbreiden. Dat is soms veel lastiger omdat je niet precies weet wat diegene heeft gemaakt. Als het project bestond uit het compleet maken van een simulatie was het misschien wel leuker en beter geweest. Dan weet je precies waar je code voor dient en is het ook makkelijker te overzien.</w:t>
+      </w:r>
+    </w:p>
+    <w:p>
+      <w:r>
+        <w:t xml:space="preserve">Ik heb best wel veel geleerd van het project. Nu weet ik hoe ik threads moet maken en starten, hoe ik goed met MVC moet werken, mijn kennis over alle verschillende </w:t>
+      </w:r>
+      <w:r>
+        <w:t>collecties</w:t>
+      </w:r>
+      <w:r>
+        <w:t>(LinkedList, HashMap etc) is versterkt, ik heb kennis opgedaan over GUI maar voornamelijk ben ik gewoon veel bekender geworden met de taal</w:t>
+      </w:r>
+      <w:r>
+        <w:t xml:space="preserve"> java</w:t>
+      </w:r>
+      <w:r>
+        <w:t>.</w:t>
+      </w:r>
+    </w:p>
+    <w:p>
+      <w:pPr>
+        <w:pStyle w:val="Heading2"/>
+      </w:pPr>
+      <w:bookmarkStart w:id="28" w:name="_Toc379205457"/>
+      <w:r>
+        <w:t>Reflectie Rob Dambrink</w:t>
+      </w:r>
+      <w:bookmarkEnd w:id="28"/>
+    </w:p>
+    <w:p>
+      <w:r>
+        <w:t xml:space="preserve">De opdracht was interessant. Doordat MVC moest worden toegepast en veel op het scherm weergegeven moest worden, moest er toch veel geleerd worden naast de eerder vergaarde kennis over java. </w:t>
+      </w:r>
+    </w:p>
+    <w:p>
+      <w:r>
+        <w:t>De projectgroep was gezellig en kon goed samenwerken. Al waren er op het laatst enige misverstanden over bepaalde delen van de simulatie en het verslag. Er was een duidelijke rolverdeling en daar heeft iedereen zich goed aan gehouden. Iedereen heeft elkaar geholpen en dingen getest. Al het werk dat is verricht is goed gecontrolleerd door anderen en waar nodig werd goed advies gegeven over eventuele verbeteringen.</w:t>
+      </w:r>
+    </w:p>
+    <w:p>
+      <w:r>
+        <w:t xml:space="preserve">De opgeleverde simulatie vind ik erg succesvol. De simulatie heeft verschillende uitkomsten en (op de vossen na) elk dier heeft een kans om als 'winnaar' uit de simulatie te komen. Alles werkt soepel en </w:t>
+      </w:r>
+      <w:r>
+        <w:t>intuïtief</w:t>
+      </w:r>
+      <w:r>
+        <w:t>. Het is interessant om te zien hoe de blokjes zich over het veld verplaatsen en op elkaar reageren.</w:t>
+      </w:r>
+    </w:p>
+    <w:p>
+      <w:r>
+        <w:t xml:space="preserve">Het project heeft meer inzicht gegeven in het werken in groepsverband. Omdat alle groepsleden dezelfde interesses hadden en goed met elkaar op konden schieten hebben we het wat nauw genomen met de strenge afspraken. Uiteindelijk zorgde dit toch voor frustraties in latere stadia van het project. </w:t>
+      </w:r>
+    </w:p>
+    <w:p>
+      <w:r>
+        <w:t>Ik heb veel geleerd over de verschillende aspecten die in het project aan bod kwamen. Ook heb ik kunnen oefenen met het schrijven van een zakelijk verslag, waar ik verbazingwekkend veel plezier mee had.</w:t>
+      </w:r>
+    </w:p>
+    <w:p>
+      <w:pPr>
+        <w:spacing w:after="200" w:line="276" w:lineRule="auto"/>
+      </w:pPr>
+      <w:r>
+        <w:br w:type="page"/>
+      </w:r>
+    </w:p>
+    <w:p>
+      <w:pPr>
+        <w:pStyle w:val="Heading2"/>
+      </w:pPr>
+      <w:r>
+        <w:lastRenderedPageBreak/>
+        <w:t>Klassediagram bij hoofdstuk 2 (lesweek 8)</w:t>
+      </w:r>
+    </w:p>
+    <w:p>
+      <w:r>
+        <w:rPr>
+          <w:noProof/>
+          <w:lang w:eastAsia="nl-NL"/>
+        </w:rPr>
+        <w:drawing>
+          <wp:anchor distT="0" distB="0" distL="114300" distR="114300" simplePos="0" relativeHeight="251662336" behindDoc="1" locked="0" layoutInCell="1" allowOverlap="1">
+            <wp:simplePos x="0" y="0"/>
+            <wp:positionH relativeFrom="column">
+              <wp:posOffset>-848037</wp:posOffset>
+            </wp:positionH>
+            <wp:positionV relativeFrom="paragraph">
+              <wp:posOffset>1729105</wp:posOffset>
+            </wp:positionV>
+            <wp:extent cx="9504000" cy="5477315"/>
+            <wp:effectExtent l="0" t="2019300" r="0" b="1990285"/>
+            <wp:wrapNone/>
+            <wp:docPr id="1" name="Picture 4" descr="C:\Users\Rob\Documents\GitHub\VossenEnKonijnen\klasse diagram alles png.png"/>
+            <wp:cNvGraphicFramePr>
+              <a:graphicFrameLocks xmlns:a="http://schemas.openxmlformats.org/drawingml/2006/main" noChangeAspect="1"/>
+            </wp:cNvGraphicFramePr>
+            <a:graphic xmlns:a="http://schemas.openxmlformats.org/drawingml/2006/main">
+              <a:graphicData uri="http://schemas.openxmlformats.org/drawingml/2006/picture">
+                <pic:pic xmlns:pic="http://schemas.openxmlformats.org/drawingml/2006/picture">
+                  <pic:nvPicPr>
+                    <pic:cNvPr id="0" name="Picture 4" descr="C:\Users\Rob\Documents\GitHub\VossenEnKonijnen\klasse diagram alles png.png"/>
+                    <pic:cNvPicPr>
+                      <a:picLocks noChangeAspect="1" noChangeArrowheads="1"/>
+                    </pic:cNvPicPr>
+                  </pic:nvPicPr>
+                  <pic:blipFill>
+                    <a:blip r:embed="rId7" cstate="print"/>
+                    <a:srcRect/>
+                    <a:stretch>
+                      <a:fillRect/>
+                    </a:stretch>
+                  </pic:blipFill>
+                  <pic:spPr bwMode="auto">
+                    <a:xfrm rot="5400000">
+                      <a:off x="0" y="0"/>
+                      <a:ext cx="9504000" cy="5477315"/>
+                    </a:xfrm>
+                    <a:prstGeom prst="rect">
+                      <a:avLst/>
+                    </a:prstGeom>
+                    <a:noFill/>
+                    <a:ln w="9525">
+                      <a:noFill/>
+                      <a:miter lim="800000"/>
+                      <a:headEnd/>
+                      <a:tailEnd/>
+                    </a:ln>
+                  </pic:spPr>
+                </pic:pic>
+              </a:graphicData>
+            </a:graphic>
+          </wp:anchor>
+        </w:drawing>
+      </w:r>
+    </w:p>
     <w:sectPr>
-      <w:footerReference w:type="default" r:id="rId5"/>
-      <w:footerReference w:type="first" r:id="rId6"/>
+      <w:footerReference w:type="default" r:id="rId8"/>
+      <w:footerReference w:type="first" r:id="rId9"/>
       <w:pgSz w:w="11906" w:h="16838"/>
       <w:pgMar w:top="1417" w:right="1417" w:bottom="1417" w:left="1417" w:header="708" w:footer="708" w:gutter="0"/>
       <w:pgNumType w:start="0"/>
@@ -3622,6 +5081,31 @@
     </w:sectPr>
   </w:body>
 </w:document>
+</file>
+
+<file path=word/endnotes.xml><?xml version="1.0" encoding="utf-8"?>
+<w:endnotes xmlns:ve="http://schemas.openxmlformats.org/markup-compatibility/2006" xmlns:o="urn:schemas-microsoft-com:office:office" xmlns:r="http://schemas.openxmlformats.org/officeDocument/2006/relationships" xmlns:m="http://schemas.openxmlformats.org/officeDocument/2006/math" xmlns:v="urn:schemas-microsoft-com:vml" xmlns:wp="http://schemas.openxmlformats.org/drawingml/2006/wordprocessingDrawing" xmlns:w10="urn:schemas-microsoft-com:office:word" xmlns:w="http://schemas.openxmlformats.org/wordprocessingml/2006/main" xmlns:wne="http://schemas.microsoft.com/office/word/2006/wordml">
+  <w:endnote w:type="separator" w:id="-1">
+    <w:p>
+      <w:pPr>
+        <w:spacing w:after="0" w:line="240" w:lineRule="auto"/>
+      </w:pPr>
+      <w:r>
+        <w:separator/>
+      </w:r>
+    </w:p>
+  </w:endnote>
+  <w:endnote w:type="continuationSeparator" w:id="0">
+    <w:p>
+      <w:pPr>
+        <w:spacing w:after="0" w:line="240" w:lineRule="auto"/>
+      </w:pPr>
+      <w:r>
+        <w:continuationSeparator/>
+      </w:r>
+    </w:p>
+  </w:endnote>
+</w:endnotes>
 </file>
 
 <file path=word/footer1.xml><?xml version="1.0" encoding="utf-8"?>
@@ -3752,7 +5236,7 @@
                   <w:rPr>
                     <w:noProof/>
                   </w:rPr>
-                  <w:t>2</w:t>
+                  <w:t>11</w:t>
                 </w:r>
               </w:fldSimple>
             </w:p>
@@ -3792,6 +5276,31 @@
     </w:r>
   </w:p>
 </w:ftr>
+</file>
+
+<file path=word/footnotes.xml><?xml version="1.0" encoding="utf-8"?>
+<w:footnotes xmlns:ve="http://schemas.openxmlformats.org/markup-compatibility/2006" xmlns:o="urn:schemas-microsoft-com:office:office" xmlns:r="http://schemas.openxmlformats.org/officeDocument/2006/relationships" xmlns:m="http://schemas.openxmlformats.org/officeDocument/2006/math" xmlns:v="urn:schemas-microsoft-com:vml" xmlns:wp="http://schemas.openxmlformats.org/drawingml/2006/wordprocessingDrawing" xmlns:w10="urn:schemas-microsoft-com:office:word" xmlns:w="http://schemas.openxmlformats.org/wordprocessingml/2006/main" xmlns:wne="http://schemas.microsoft.com/office/word/2006/wordml">
+  <w:footnote w:type="separator" w:id="-1">
+    <w:p>
+      <w:pPr>
+        <w:spacing w:after="0" w:line="240" w:lineRule="auto"/>
+      </w:pPr>
+      <w:r>
+        <w:separator/>
+      </w:r>
+    </w:p>
+  </w:footnote>
+  <w:footnote w:type="continuationSeparator" w:id="0">
+    <w:p>
+      <w:pPr>
+        <w:spacing w:after="0" w:line="240" w:lineRule="auto"/>
+      </w:pPr>
+      <w:r>
+        <w:continuationSeparator/>
+      </w:r>
+    </w:p>
+  </w:footnote>
+</w:footnotes>
 </file>
 
 <file path=word/styles.xml><?xml version="1.0" encoding="utf-8"?>

</xml_diff>